<commit_message>
added script to pull all lectures
</commit_message>
<xml_diff>
--- a/data_structures_11_14_2016.docx
+++ b/data_structures_11_14_2016.docx
@@ -596,6 +596,14 @@
         </w:rPr>
         <w:t>Preorder: root, son, next</w:t>
       </w:r>
+      <w:r>
+        <w:rPr>
+          <w:rFonts w:ascii="Times New Roman" w:hAnsi="Times New Roman" w:cs="Times New Roman"/>
+          <w:sz w:val="24"/>
+          <w:szCs w:val="24"/>
+        </w:rPr>
+        <w:t xml:space="preserve"> (very standard way of traversing, top to bottom, left to right)</w:t>
+      </w:r>
     </w:p>
     <w:p>
       <w:pPr>
@@ -625,6 +633,14 @@
         </w:rPr>
         <w:t xml:space="preserve">: </w:t>
       </w:r>
+      <w:r>
+        <w:rPr>
+          <w:rFonts w:ascii="Times New Roman" w:hAnsi="Times New Roman" w:cs="Times New Roman"/>
+          <w:sz w:val="24"/>
+          <w:szCs w:val="24"/>
+        </w:rPr>
+        <w:t>son, root, next</w:t>
+      </w:r>
     </w:p>
     <w:p>
       <w:pPr>
@@ -653,6 +669,22 @@
           <w:szCs w:val="24"/>
         </w:rPr>
         <w:t>:</w:t>
+      </w:r>
+      <w:r>
+        <w:rPr>
+          <w:rFonts w:ascii="Times New Roman" w:hAnsi="Times New Roman" w:cs="Times New Roman"/>
+          <w:sz w:val="24"/>
+          <w:szCs w:val="24"/>
+        </w:rPr>
+        <w:t xml:space="preserve"> son, next, root (note this is</w:t>
+      </w:r>
+      <w:r>
+        <w:rPr>
+          <w:rFonts w:ascii="Times New Roman" w:hAnsi="Times New Roman" w:cs="Times New Roman"/>
+          <w:sz w:val="24"/>
+          <w:szCs w:val="24"/>
+        </w:rPr>
+        <w:t xml:space="preserve"> tricky. study examples carefully)</w:t>
       </w:r>
     </w:p>
     <w:p>

</xml_diff>